<commit_message>
update resume to include javascript
</commit_message>
<xml_diff>
--- a/assets/William Hubenschmidt resume.docx
+++ b/assets/William Hubenschmidt resume.docx
@@ -251,7 +251,23 @@
           <w:rFonts w:ascii="Calibri" w:hAnsi="Calibri"/>
           <w:shd w:val="clear" w:color="auto" w:fill="FFFFFF"/>
         </w:rPr>
-        <w:t>Technical specialties include React.js, Express.js, Node.js, MongoDB, MySQL, RESTful web services, jQuery, Ajax, Heroku, Firebase, Bootstrap, responsive design, command line interface design, Git, CRM databases, audio engineering, video production, enterprise software implementation, copy writing and editing.</w:t>
+        <w:t xml:space="preserve">Technical specialties include </w:t>
+      </w:r>
+      <w:r>
+        <w:rPr>
+          <w:rFonts w:ascii="Calibri" w:hAnsi="Calibri"/>
+          <w:shd w:val="clear" w:color="auto" w:fill="FFFFFF"/>
+        </w:rPr>
+        <w:t xml:space="preserve">Javascript, </w:t>
+      </w:r>
+      <w:bookmarkStart w:id="0" w:name="_GoBack"/>
+      <w:bookmarkEnd w:id="0"/>
+      <w:r>
+        <w:rPr>
+          <w:rFonts w:ascii="Calibri" w:hAnsi="Calibri"/>
+          <w:shd w:val="clear" w:color="auto" w:fill="FFFFFF"/>
+        </w:rPr>
+        <w:t>React.js, Express.js, Node.js, MongoDB, MySQL, RESTful web services, jQuery, Ajax, Heroku, Firebase, Bootstrap, responsive design, command line interface design, Git, CRM databases, audio engineering, video production, enterprise software implementation, copy writing and editing.</w:t>
       </w:r>
     </w:p>
     <w:p>
@@ -1249,8 +1265,6 @@
         </w:rPr>
         <w:t>—June 2019</w:t>
       </w:r>
-      <w:bookmarkStart w:id="0" w:name="_GoBack"/>
-      <w:bookmarkEnd w:id="0"/>
     </w:p>
     <w:p>
       <w:pPr>
@@ -3513,7 +3527,7 @@
 </file>
 
 <file path=customXml/itemProps1.xml><?xml version="1.0" encoding="utf-8"?>
-<ds:datastoreItem xmlns:ds="http://schemas.openxmlformats.org/officeDocument/2006/customXml" ds:itemID="{B8DA91F2-6F5E-C149-BB0A-64B6F893520C}">
+<ds:datastoreItem xmlns:ds="http://schemas.openxmlformats.org/officeDocument/2006/customXml" ds:itemID="{BE34CB4A-05FA-7A45-A565-47A2F4483A3F}">
   <ds:schemaRefs>
     <ds:schemaRef ds:uri="http://schemas.openxmlformats.org/officeDocument/2006/bibliography"/>
   </ds:schemaRefs>

</xml_diff>